<commit_message>
Created VS code snippets
</commit_message>
<xml_diff>
--- a/docs/Code snippets.docx
+++ b/docs/Code snippets.docx
@@ -1840,6 +1840,172 @@
     </w:p>
     <w:p>
       <w:pPr>
+        <w:autoSpaceDE w:val="0"/>
+        <w:autoSpaceDN w:val="0"/>
+        <w:adjustRightInd w:val="0"/>
+        <w:spacing w:after="0" w:line="240" w:lineRule="auto"/>
+        <w:rPr>
+          <w:rFonts w:ascii="Consolas" w:eastAsiaTheme="minorHAnsi" w:hAnsi="Consolas" w:cs="Consolas"/>
+          <w:sz w:val="19"/>
+          <w:szCs w:val="19"/>
+          <w:lang w:bidi="ar-SA"/>
+        </w:rPr>
+      </w:pPr>
+    </w:p>
+    <w:p>
+      <w:pPr>
+        <w:autoSpaceDE w:val="0"/>
+        <w:autoSpaceDN w:val="0"/>
+        <w:adjustRightInd w:val="0"/>
+        <w:spacing w:after="0" w:line="240" w:lineRule="auto"/>
+        <w:rPr>
+          <w:rFonts w:ascii="Consolas" w:eastAsiaTheme="minorHAnsi" w:hAnsi="Consolas" w:cs="Consolas"/>
+          <w:sz w:val="19"/>
+          <w:szCs w:val="19"/>
+          <w:lang w:bidi="ar-SA"/>
+        </w:rPr>
+      </w:pPr>
+    </w:p>
+    <w:p>
+      <w:pPr>
+        <w:pStyle w:val="ppBodyText"/>
+        <w:rPr>
+          <w:rFonts w:eastAsiaTheme="minorHAnsi"/>
+          <w:i/>
+          <w:lang w:bidi="ar-SA"/>
+        </w:rPr>
+      </w:pPr>
+      <w:r>
+        <w:t>(Code Snippet</w:t>
+      </w:r>
+      <w:r>
+        <w:rPr>
+          <w:i/>
+        </w:rPr>
+        <w:t xml:space="preserve"> -</w:t>
+      </w:r>
+      <w:r>
+        <w:rPr>
+          <w:i/>
+        </w:rPr>
+        <w:t xml:space="preserve"> </w:t>
+      </w:r>
+      <w:proofErr w:type="spellStart"/>
+      <w:r>
+        <w:rPr>
+          <w:i/>
+        </w:rPr>
+        <w:t>has</w:t>
+      </w:r>
+      <w:r>
+        <w:rPr>
+          <w:i/>
+        </w:rPr>
+        <w:t>Winner</w:t>
+      </w:r>
+      <w:proofErr w:type="spellEnd"/>
+      <w:r>
+        <w:t>)</w:t>
+      </w:r>
+    </w:p>
+    <w:p>
+      <w:pPr>
+        <w:pStyle w:val="ppCodeLanguage"/>
+        <w:rPr>
+          <w:rFonts w:eastAsiaTheme="minorHAnsi"/>
+          <w:lang w:bidi="ar-SA"/>
+        </w:rPr>
+      </w:pPr>
+      <w:proofErr w:type="spellStart"/>
+      <w:r>
+        <w:rPr>
+          <w:rFonts w:eastAsiaTheme="minorHAnsi"/>
+          <w:lang w:bidi="ar-SA"/>
+        </w:rPr>
+        <w:t>JScript</w:t>
+      </w:r>
+      <w:proofErr w:type="spellEnd"/>
+    </w:p>
+    <w:p>
+      <w:pPr>
+        <w:pStyle w:val="ppCode"/>
+        <w:rPr>
+          <w:rFonts w:eastAsiaTheme="minorHAnsi"/>
+          <w:lang w:bidi="ar-SA"/>
+        </w:rPr>
+      </w:pPr>
+      <w:r>
+        <w:rPr>
+          <w:rFonts w:eastAsiaTheme="minorHAnsi" w:cs="Consolas"/>
+          <w:color w:val="0000FF"/>
+          <w:sz w:val="19"/>
+          <w:szCs w:val="19"/>
+          <w:lang w:bidi="ar-SA"/>
+        </w:rPr>
+        <w:t>return</w:t>
+      </w:r>
+      <w:r>
+        <w:rPr>
+          <w:rFonts w:eastAsiaTheme="minorHAnsi" w:cs="Consolas"/>
+          <w:sz w:val="19"/>
+          <w:szCs w:val="19"/>
+          <w:lang w:bidi="ar-SA"/>
+        </w:rPr>
+        <w:t xml:space="preserve"> </w:t>
+      </w:r>
+      <w:proofErr w:type="spellStart"/>
+      <w:r>
+        <w:rPr>
+          <w:rFonts w:eastAsiaTheme="minorHAnsi" w:cs="Consolas"/>
+          <w:color w:val="0000FF"/>
+          <w:sz w:val="19"/>
+          <w:szCs w:val="19"/>
+          <w:lang w:bidi="ar-SA"/>
+        </w:rPr>
+        <w:t>this</w:t>
+      </w:r>
+      <w:r>
+        <w:rPr>
+          <w:rFonts w:eastAsiaTheme="minorHAnsi" w:cs="Consolas"/>
+          <w:sz w:val="19"/>
+          <w:szCs w:val="19"/>
+          <w:lang w:bidi="ar-SA"/>
+        </w:rPr>
+        <w:t>.getWinner</w:t>
+      </w:r>
+      <w:proofErr w:type="spellEnd"/>
+      <w:r>
+        <w:rPr>
+          <w:rFonts w:eastAsiaTheme="minorHAnsi" w:cs="Consolas"/>
+          <w:sz w:val="19"/>
+          <w:szCs w:val="19"/>
+          <w:lang w:bidi="ar-SA"/>
+        </w:rPr>
+        <w:t xml:space="preserve">() != </w:t>
+      </w:r>
+      <w:proofErr w:type="spellStart"/>
+      <w:r>
+        <w:rPr>
+          <w:rFonts w:eastAsiaTheme="minorHAnsi" w:cs="Consolas"/>
+          <w:sz w:val="19"/>
+          <w:szCs w:val="19"/>
+          <w:lang w:bidi="ar-SA"/>
+        </w:rPr>
+        <w:t>TTTColor.Empty</w:t>
+      </w:r>
+      <w:proofErr w:type="spellEnd"/>
+      <w:r>
+        <w:rPr>
+          <w:rFonts w:eastAsiaTheme="minorHAnsi" w:cs="Consolas"/>
+          <w:sz w:val="19"/>
+          <w:szCs w:val="19"/>
+          <w:lang w:bidi="ar-SA"/>
+        </w:rPr>
+        <w:t>;</w:t>
+      </w:r>
+    </w:p>
+    <w:p>
+      <w:pPr>
         <w:pStyle w:val="Heading1"/>
       </w:pPr>
       <w:r>
@@ -2386,6 +2552,158 @@
     </w:p>
     <w:p>
       <w:pPr>
+        <w:pStyle w:val="ppBodyText"/>
+        <w:rPr>
+          <w:rFonts w:eastAsiaTheme="minorHAnsi"/>
+          <w:i/>
+          <w:lang w:bidi="ar-SA"/>
+        </w:rPr>
+      </w:pPr>
+      <w:r>
+        <w:t>(Code Snippet</w:t>
+      </w:r>
+      <w:r>
+        <w:rPr>
+          <w:i/>
+        </w:rPr>
+        <w:t xml:space="preserve"> -</w:t>
+      </w:r>
+      <w:r>
+        <w:rPr>
+          <w:i/>
+        </w:rPr>
+        <w:t xml:space="preserve"> </w:t>
+      </w:r>
+      <w:proofErr w:type="spellStart"/>
+      <w:r>
+        <w:rPr>
+          <w:i/>
+        </w:rPr>
+        <w:t>isTie</w:t>
+      </w:r>
+      <w:proofErr w:type="spellEnd"/>
+      <w:r>
+        <w:t>)</w:t>
+      </w:r>
+    </w:p>
+    <w:p>
+      <w:pPr>
+        <w:pStyle w:val="ppCodeLanguage"/>
+      </w:pPr>
+      <w:proofErr w:type="spellStart"/>
+      <w:r>
+        <w:t>JScript</w:t>
+      </w:r>
+      <w:proofErr w:type="spellEnd"/>
+    </w:p>
+    <w:p>
+      <w:pPr>
+        <w:pStyle w:val="ppCode"/>
+      </w:pPr>
+      <w:r>
+        <w:t xml:space="preserve">    if (</w:t>
+      </w:r>
+      <w:proofErr w:type="spellStart"/>
+      <w:r>
+        <w:t>this.hasWinner</w:t>
+      </w:r>
+      <w:proofErr w:type="spellEnd"/>
+      <w:r>
+        <w:t>())</w:t>
+      </w:r>
+    </w:p>
+    <w:p>
+      <w:pPr>
+        <w:pStyle w:val="ppCode"/>
+      </w:pPr>
+      <w:r>
+        <w:t xml:space="preserve">        return false;</w:t>
+      </w:r>
+    </w:p>
+    <w:p>
+      <w:pPr>
+        <w:pStyle w:val="ppCode"/>
+      </w:pPr>
+    </w:p>
+    <w:p>
+      <w:pPr>
+        <w:pStyle w:val="ppCode"/>
+      </w:pPr>
+      <w:r>
+        <w:t xml:space="preserve">    for (</w:t>
+      </w:r>
+      <w:proofErr w:type="spellStart"/>
+      <w:r>
+        <w:t>var</w:t>
+      </w:r>
+      <w:proofErr w:type="spellEnd"/>
+      <w:r>
+        <w:t xml:space="preserve"> x = 0; x &lt; 3; x++)</w:t>
+      </w:r>
+    </w:p>
+    <w:p>
+      <w:pPr>
+        <w:pStyle w:val="ppCode"/>
+      </w:pPr>
+      <w:r>
+        <w:t xml:space="preserve">        for (</w:t>
+      </w:r>
+      <w:proofErr w:type="spellStart"/>
+      <w:r>
+        <w:t>var</w:t>
+      </w:r>
+      <w:proofErr w:type="spellEnd"/>
+      <w:r>
+        <w:t xml:space="preserve"> y = 0; y &lt; 3; y++)</w:t>
+      </w:r>
+    </w:p>
+    <w:p>
+      <w:pPr>
+        <w:pStyle w:val="ppCode"/>
+      </w:pPr>
+      <w:r>
+        <w:t xml:space="preserve">            if (</w:t>
+      </w:r>
+      <w:proofErr w:type="spellStart"/>
+      <w:r>
+        <w:t>this.board</w:t>
+      </w:r>
+      <w:proofErr w:type="spellEnd"/>
+      <w:r>
+        <w:t xml:space="preserve">[x][y] == </w:t>
+      </w:r>
+      <w:proofErr w:type="spellStart"/>
+      <w:r>
+        <w:t>TTTColor.Empty</w:t>
+      </w:r>
+      <w:proofErr w:type="spellEnd"/>
+      <w:r>
+        <w:t>)</w:t>
+      </w:r>
+    </w:p>
+    <w:p>
+      <w:pPr>
+        <w:pStyle w:val="ppCode"/>
+      </w:pPr>
+      <w:r>
+        <w:t xml:space="preserve">                return false;</w:t>
+      </w:r>
+    </w:p>
+    <w:p>
+      <w:pPr>
+        <w:pStyle w:val="ppCode"/>
+      </w:pPr>
+    </w:p>
+    <w:p>
+      <w:pPr>
+        <w:pStyle w:val="ppCode"/>
+      </w:pPr>
+      <w:r>
+        <w:t xml:space="preserve">    return true;</w:t>
+      </w:r>
+    </w:p>
+    <w:p>
+      <w:pPr>
         <w:pStyle w:val="Heading1"/>
       </w:pPr>
       <w:r>
@@ -2587,15 +2905,6 @@
           <w:lang w:bidi="ar-SA"/>
         </w:rPr>
       </w:pPr>
-      <w:r>
-        <w:rPr>
-          <w:rFonts w:ascii="Consolas" w:eastAsiaTheme="minorHAnsi" w:hAnsi="Consolas" w:cs="Consolas"/>
-          <w:sz w:val="19"/>
-          <w:szCs w:val="19"/>
-          <w:lang w:bidi="ar-SA"/>
-        </w:rPr>
-        <w:t xml:space="preserve">                    </w:t>
-      </w:r>
       <w:proofErr w:type="spellStart"/>
       <w:proofErr w:type="gramStart"/>
       <w:r>
@@ -2788,29 +3097,6 @@
     </w:p>
     <w:p>
       <w:pPr>
-        <w:pStyle w:val="Heading1"/>
-      </w:pPr>
-      <w:r>
-        <w:t xml:space="preserve">Code snippet </w:t>
-      </w:r>
-      <w:r>
-        <w:t>4</w:t>
-      </w:r>
-      <w:r>
-        <w:t xml:space="preserve">:  </w:t>
-      </w:r>
-      <w:r>
-        <w:t xml:space="preserve">setting </w:t>
-      </w:r>
-      <w:r>
-        <w:t xml:space="preserve">Query strings </w:t>
-      </w:r>
-      <w:r>
-        <w:t>parameters</w:t>
-      </w:r>
-    </w:p>
-    <w:p>
-      <w:pPr>
         <w:autoSpaceDE w:val="0"/>
         <w:autoSpaceDN w:val="0"/>
         <w:adjustRightInd w:val="0"/>
@@ -2822,96 +3108,159 @@
           <w:lang w:bidi="ar-SA"/>
         </w:rPr>
       </w:pPr>
-      <w:r>
-        <w:rPr>
-          <w:rFonts w:ascii="Consolas" w:eastAsiaTheme="minorHAnsi" w:hAnsi="Consolas" w:cs="Consolas"/>
-          <w:sz w:val="19"/>
-          <w:szCs w:val="19"/>
-          <w:lang w:bidi="ar-SA"/>
-        </w:rPr>
-        <w:t xml:space="preserve">                </w:t>
-      </w:r>
-      <w:proofErr w:type="spellStart"/>
-      <w:proofErr w:type="gramStart"/>
-      <w:r>
-        <w:rPr>
-          <w:rFonts w:ascii="Consolas" w:eastAsiaTheme="minorHAnsi" w:hAnsi="Consolas" w:cs="Consolas"/>
-          <w:color w:val="0000FF"/>
-          <w:sz w:val="19"/>
-          <w:szCs w:val="19"/>
+    </w:p>
+    <w:p>
+      <w:pPr>
+        <w:pStyle w:val="ppBodyText"/>
+        <w:rPr>
+          <w:rFonts w:ascii="Consolas" w:eastAsiaTheme="minorHAnsi" w:hAnsi="Consolas" w:cs="Consolas"/>
+          <w:sz w:val="19"/>
+          <w:szCs w:val="19"/>
+          <w:lang w:bidi="ar-SA"/>
+        </w:rPr>
+      </w:pPr>
+      <w:r>
+        <w:t>(Code Snippet</w:t>
+      </w:r>
+      <w:r>
+        <w:t xml:space="preserve"> </w:t>
+      </w:r>
+      <w:r>
+        <w:t>–</w:t>
+      </w:r>
+      <w:r>
+        <w:t xml:space="preserve"> </w:t>
+      </w:r>
+      <w:r>
+        <w:rPr>
+          <w:i/>
+        </w:rPr>
+        <w:t>socket creation</w:t>
+      </w:r>
+      <w:r>
+        <w:t>)</w:t>
+      </w:r>
+    </w:p>
+    <w:p>
+      <w:pPr>
+        <w:pStyle w:val="ppCodeLanguage"/>
+        <w:rPr>
+          <w:rFonts w:eastAsiaTheme="minorHAnsi"/>
+          <w:lang w:bidi="ar-SA"/>
+        </w:rPr>
+      </w:pPr>
+      <w:proofErr w:type="spellStart"/>
+      <w:r>
+        <w:rPr>
+          <w:rFonts w:eastAsiaTheme="minorHAnsi"/>
+          <w:lang w:bidi="ar-SA"/>
+        </w:rPr>
+        <w:t>JScript</w:t>
+      </w:r>
+      <w:proofErr w:type="spellEnd"/>
+    </w:p>
+    <w:p>
+      <w:pPr>
+        <w:pStyle w:val="ppCode"/>
+        <w:rPr>
+          <w:rFonts w:eastAsiaTheme="minorHAnsi"/>
+          <w:lang w:bidi="ar-SA"/>
+        </w:rPr>
+      </w:pPr>
+      <w:proofErr w:type="spellStart"/>
+      <w:r>
+        <w:rPr>
+          <w:rFonts w:eastAsiaTheme="minorHAnsi"/>
           <w:lang w:bidi="ar-SA"/>
         </w:rPr>
         <w:t>var</w:t>
       </w:r>
       <w:proofErr w:type="spellEnd"/>
-      <w:proofErr w:type="gramEnd"/>
-      <w:r>
-        <w:rPr>
-          <w:rFonts w:ascii="Consolas" w:eastAsiaTheme="minorHAnsi" w:hAnsi="Consolas" w:cs="Consolas"/>
-          <w:sz w:val="19"/>
-          <w:szCs w:val="19"/>
-          <w:lang w:bidi="ar-SA"/>
-        </w:rPr>
-        <w:t xml:space="preserve"> </w:t>
-      </w:r>
-      <w:proofErr w:type="spellStart"/>
-      <w:r>
-        <w:rPr>
-          <w:rFonts w:ascii="Consolas" w:eastAsiaTheme="minorHAnsi" w:hAnsi="Consolas" w:cs="Consolas"/>
-          <w:sz w:val="19"/>
-          <w:szCs w:val="19"/>
-          <w:lang w:bidi="ar-SA"/>
-        </w:rPr>
-        <w:t>gameId</w:t>
-      </w:r>
-      <w:proofErr w:type="spellEnd"/>
-      <w:r>
-        <w:rPr>
-          <w:rFonts w:ascii="Consolas" w:eastAsiaTheme="minorHAnsi" w:hAnsi="Consolas" w:cs="Consolas"/>
-          <w:sz w:val="19"/>
-          <w:szCs w:val="19"/>
-          <w:lang w:bidi="ar-SA"/>
-        </w:rPr>
-        <w:t xml:space="preserve"> = </w:t>
-      </w:r>
-      <w:proofErr w:type="spellStart"/>
-      <w:r>
-        <w:rPr>
-          <w:rFonts w:ascii="Consolas" w:eastAsiaTheme="minorHAnsi" w:hAnsi="Consolas" w:cs="Consolas"/>
-          <w:sz w:val="19"/>
-          <w:szCs w:val="19"/>
-          <w:lang w:bidi="ar-SA"/>
-        </w:rPr>
-        <w:t>getQueryVariable</w:t>
-      </w:r>
-      <w:proofErr w:type="spellEnd"/>
-      <w:r>
-        <w:rPr>
-          <w:rFonts w:ascii="Consolas" w:eastAsiaTheme="minorHAnsi" w:hAnsi="Consolas" w:cs="Consolas"/>
-          <w:sz w:val="19"/>
-          <w:szCs w:val="19"/>
-          <w:lang w:bidi="ar-SA"/>
-        </w:rPr>
-        <w:t>(</w:t>
-      </w:r>
-      <w:r>
-        <w:rPr>
-          <w:rFonts w:ascii="Consolas" w:eastAsiaTheme="minorHAnsi" w:hAnsi="Consolas" w:cs="Consolas"/>
-          <w:color w:val="800000"/>
-          <w:sz w:val="19"/>
-          <w:szCs w:val="19"/>
-          <w:lang w:bidi="ar-SA"/>
-        </w:rPr>
-        <w:t>"id"</w:t>
-      </w:r>
-      <w:r>
-        <w:rPr>
-          <w:rFonts w:ascii="Consolas" w:eastAsiaTheme="minorHAnsi" w:hAnsi="Consolas" w:cs="Consolas"/>
-          <w:sz w:val="19"/>
-          <w:szCs w:val="19"/>
-          <w:lang w:bidi="ar-SA"/>
-        </w:rPr>
-        <w:t>);</w:t>
+      <w:r>
+        <w:rPr>
+          <w:rFonts w:eastAsiaTheme="minorHAnsi"/>
+          <w:lang w:bidi="ar-SA"/>
+        </w:rPr>
+        <w:t xml:space="preserve"> socket = </w:t>
+      </w:r>
+      <w:proofErr w:type="spellStart"/>
+      <w:r>
+        <w:rPr>
+          <w:rFonts w:eastAsiaTheme="minorHAnsi"/>
+          <w:lang w:bidi="ar-SA"/>
+        </w:rPr>
+        <w:t>io.connect</w:t>
+      </w:r>
+      <w:proofErr w:type="spellEnd"/>
+      <w:r>
+        <w:rPr>
+          <w:rFonts w:eastAsiaTheme="minorHAnsi"/>
+          <w:lang w:bidi="ar-SA"/>
+        </w:rPr>
+        <w:t xml:space="preserve">("http://localhost:8080", { </w:t>
+      </w:r>
+    </w:p>
+    <w:p>
+      <w:pPr>
+        <w:pStyle w:val="ppCode"/>
+        <w:rPr>
+          <w:rFonts w:eastAsiaTheme="minorHAnsi"/>
+          <w:lang w:bidi="ar-SA"/>
+        </w:rPr>
+      </w:pPr>
+      <w:r>
+        <w:rPr>
+          <w:rFonts w:eastAsiaTheme="minorHAnsi"/>
+          <w:lang w:bidi="ar-SA"/>
+        </w:rPr>
+        <w:tab/>
+      </w:r>
+      <w:r>
+        <w:rPr>
+          <w:rFonts w:eastAsiaTheme="minorHAnsi"/>
+          <w:lang w:bidi="ar-SA"/>
+        </w:rPr>
+        <w:tab/>
+        <w:t xml:space="preserve">           transports:['</w:t>
+      </w:r>
+      <w:proofErr w:type="spellStart"/>
+      <w:r>
+        <w:rPr>
+          <w:rFonts w:eastAsiaTheme="minorHAnsi"/>
+          <w:lang w:bidi="ar-SA"/>
+        </w:rPr>
+        <w:t>xhr</w:t>
+      </w:r>
+      <w:proofErr w:type="spellEnd"/>
+      <w:r>
+        <w:rPr>
+          <w:rFonts w:eastAsiaTheme="minorHAnsi"/>
+          <w:lang w:bidi="ar-SA"/>
+        </w:rPr>
+        <w:t xml:space="preserve">-polling'] </w:t>
+      </w:r>
+    </w:p>
+    <w:p>
+      <w:pPr>
+        <w:pStyle w:val="ppCode"/>
+        <w:rPr>
+          <w:rFonts w:eastAsiaTheme="minorHAnsi"/>
+          <w:lang w:bidi="ar-SA"/>
+        </w:rPr>
+      </w:pPr>
+      <w:r>
+        <w:rPr>
+          <w:rFonts w:eastAsiaTheme="minorHAnsi"/>
+          <w:lang w:bidi="ar-SA"/>
+        </w:rPr>
+        <w:t xml:space="preserve">                         </w:t>
+      </w:r>
+      <w:r>
+        <w:rPr>
+          <w:rFonts w:eastAsiaTheme="minorHAnsi"/>
+          <w:lang w:bidi="ar-SA"/>
+        </w:rPr>
+        <w:t>});</w:t>
       </w:r>
     </w:p>
     <w:p>
@@ -2934,109 +3283,30 @@
           <w:szCs w:val="19"/>
           <w:lang w:bidi="ar-SA"/>
         </w:rPr>
-        <w:t xml:space="preserve">                </w:t>
-      </w:r>
-      <w:proofErr w:type="spellStart"/>
-      <w:proofErr w:type="gramStart"/>
-      <w:r>
-        <w:rPr>
-          <w:rFonts w:ascii="Consolas" w:eastAsiaTheme="minorHAnsi" w:hAnsi="Consolas" w:cs="Consolas"/>
-          <w:color w:val="0000FF"/>
-          <w:sz w:val="19"/>
-          <w:szCs w:val="19"/>
-          <w:lang w:bidi="ar-SA"/>
-        </w:rPr>
-        <w:t>var</w:t>
-      </w:r>
-      <w:proofErr w:type="spellEnd"/>
-      <w:proofErr w:type="gramEnd"/>
-      <w:r>
-        <w:rPr>
-          <w:rFonts w:ascii="Consolas" w:eastAsiaTheme="minorHAnsi" w:hAnsi="Consolas" w:cs="Consolas"/>
-          <w:sz w:val="19"/>
-          <w:szCs w:val="19"/>
-          <w:lang w:bidi="ar-SA"/>
-        </w:rPr>
-        <w:t xml:space="preserve"> </w:t>
-      </w:r>
-      <w:proofErr w:type="spellStart"/>
-      <w:r>
-        <w:rPr>
-          <w:rFonts w:ascii="Consolas" w:eastAsiaTheme="minorHAnsi" w:hAnsi="Consolas" w:cs="Consolas"/>
-          <w:sz w:val="19"/>
-          <w:szCs w:val="19"/>
-          <w:lang w:bidi="ar-SA"/>
-        </w:rPr>
-        <w:t>isFirst</w:t>
-      </w:r>
-      <w:proofErr w:type="spellEnd"/>
-      <w:r>
-        <w:rPr>
-          <w:rFonts w:ascii="Consolas" w:eastAsiaTheme="minorHAnsi" w:hAnsi="Consolas" w:cs="Consolas"/>
-          <w:sz w:val="19"/>
-          <w:szCs w:val="19"/>
-          <w:lang w:bidi="ar-SA"/>
-        </w:rPr>
-        <w:t xml:space="preserve"> = </w:t>
-      </w:r>
-      <w:proofErr w:type="spellStart"/>
-      <w:r>
-        <w:rPr>
-          <w:rFonts w:ascii="Consolas" w:eastAsiaTheme="minorHAnsi" w:hAnsi="Consolas" w:cs="Consolas"/>
-          <w:sz w:val="19"/>
-          <w:szCs w:val="19"/>
-          <w:lang w:bidi="ar-SA"/>
-        </w:rPr>
-        <w:t>getQueryVariable</w:t>
-      </w:r>
-      <w:proofErr w:type="spellEnd"/>
-      <w:r>
-        <w:rPr>
-          <w:rFonts w:ascii="Consolas" w:eastAsiaTheme="minorHAnsi" w:hAnsi="Consolas" w:cs="Consolas"/>
-          <w:sz w:val="19"/>
-          <w:szCs w:val="19"/>
-          <w:lang w:bidi="ar-SA"/>
-        </w:rPr>
-        <w:t>(</w:t>
-      </w:r>
-      <w:r>
-        <w:rPr>
-          <w:rFonts w:ascii="Consolas" w:eastAsiaTheme="minorHAnsi" w:hAnsi="Consolas" w:cs="Consolas"/>
-          <w:color w:val="800000"/>
-          <w:sz w:val="19"/>
-          <w:szCs w:val="19"/>
-          <w:lang w:bidi="ar-SA"/>
-        </w:rPr>
-        <w:t>"</w:t>
-      </w:r>
-      <w:r>
-        <w:rPr>
-          <w:rFonts w:ascii="Consolas" w:eastAsiaTheme="minorHAnsi" w:hAnsi="Consolas" w:cs="Consolas"/>
-          <w:color w:val="800000"/>
-          <w:sz w:val="19"/>
-          <w:szCs w:val="19"/>
-          <w:lang w:bidi="ar-SA"/>
-        </w:rPr>
-        <w:t>first</w:t>
-      </w:r>
-      <w:r>
-        <w:rPr>
-          <w:rFonts w:ascii="Consolas" w:eastAsiaTheme="minorHAnsi" w:hAnsi="Consolas" w:cs="Consolas"/>
-          <w:color w:val="800000"/>
-          <w:sz w:val="19"/>
-          <w:szCs w:val="19"/>
-          <w:lang w:bidi="ar-SA"/>
-        </w:rPr>
-        <w:t>"</w:t>
-      </w:r>
-      <w:r>
-        <w:rPr>
-          <w:rFonts w:ascii="Consolas" w:eastAsiaTheme="minorHAnsi" w:hAnsi="Consolas" w:cs="Consolas"/>
-          <w:sz w:val="19"/>
-          <w:szCs w:val="19"/>
-          <w:lang w:bidi="ar-SA"/>
-        </w:rPr>
-        <w:t>);</w:t>
+        <w:t xml:space="preserve">                    </w:t>
+      </w:r>
+    </w:p>
+    <w:p>
+      <w:pPr>
+        <w:pStyle w:val="Heading1"/>
+      </w:pPr>
+      <w:r>
+        <w:t xml:space="preserve">Code snippet </w:t>
+      </w:r>
+      <w:r>
+        <w:t>4</w:t>
+      </w:r>
+      <w:r>
+        <w:t xml:space="preserve">:  </w:t>
+      </w:r>
+      <w:r>
+        <w:t xml:space="preserve">setting </w:t>
+      </w:r>
+      <w:r>
+        <w:t xml:space="preserve">Query strings </w:t>
+      </w:r>
+      <w:r>
+        <w:t>parameters</w:t>
       </w:r>
     </w:p>
     <w:p>
@@ -3052,6 +3322,97 @@
           <w:lang w:bidi="ar-SA"/>
         </w:rPr>
       </w:pPr>
+      <w:r>
+        <w:rPr>
+          <w:rFonts w:ascii="Consolas" w:eastAsiaTheme="minorHAnsi" w:hAnsi="Consolas" w:cs="Consolas"/>
+          <w:sz w:val="19"/>
+          <w:szCs w:val="19"/>
+          <w:lang w:bidi="ar-SA"/>
+        </w:rPr>
+        <w:t xml:space="preserve">                </w:t>
+      </w:r>
+      <w:proofErr w:type="spellStart"/>
+      <w:proofErr w:type="gramStart"/>
+      <w:r>
+        <w:rPr>
+          <w:rFonts w:ascii="Consolas" w:eastAsiaTheme="minorHAnsi" w:hAnsi="Consolas" w:cs="Consolas"/>
+          <w:color w:val="0000FF"/>
+          <w:sz w:val="19"/>
+          <w:szCs w:val="19"/>
+          <w:lang w:bidi="ar-SA"/>
+        </w:rPr>
+        <w:t>var</w:t>
+      </w:r>
+      <w:proofErr w:type="spellEnd"/>
+      <w:proofErr w:type="gramEnd"/>
+      <w:r>
+        <w:rPr>
+          <w:rFonts w:ascii="Consolas" w:eastAsiaTheme="minorHAnsi" w:hAnsi="Consolas" w:cs="Consolas"/>
+          <w:sz w:val="19"/>
+          <w:szCs w:val="19"/>
+          <w:lang w:bidi="ar-SA"/>
+        </w:rPr>
+        <w:t xml:space="preserve"> </w:t>
+      </w:r>
+      <w:proofErr w:type="spellStart"/>
+      <w:r>
+        <w:rPr>
+          <w:rFonts w:ascii="Consolas" w:eastAsiaTheme="minorHAnsi" w:hAnsi="Consolas" w:cs="Consolas"/>
+          <w:sz w:val="19"/>
+          <w:szCs w:val="19"/>
+          <w:lang w:bidi="ar-SA"/>
+        </w:rPr>
+        <w:t>gameId</w:t>
+      </w:r>
+      <w:proofErr w:type="spellEnd"/>
+      <w:r>
+        <w:rPr>
+          <w:rFonts w:ascii="Consolas" w:eastAsiaTheme="minorHAnsi" w:hAnsi="Consolas" w:cs="Consolas"/>
+          <w:sz w:val="19"/>
+          <w:szCs w:val="19"/>
+          <w:lang w:bidi="ar-SA"/>
+        </w:rPr>
+        <w:t xml:space="preserve"> = </w:t>
+      </w:r>
+      <w:proofErr w:type="spellStart"/>
+      <w:r>
+        <w:rPr>
+          <w:rFonts w:ascii="Consolas" w:eastAsiaTheme="minorHAnsi" w:hAnsi="Consolas" w:cs="Consolas"/>
+          <w:sz w:val="19"/>
+          <w:szCs w:val="19"/>
+          <w:lang w:bidi="ar-SA"/>
+        </w:rPr>
+        <w:t>getQueryVariable</w:t>
+      </w:r>
+      <w:proofErr w:type="spellEnd"/>
+      <w:r>
+        <w:rPr>
+          <w:rFonts w:ascii="Consolas" w:eastAsiaTheme="minorHAnsi" w:hAnsi="Consolas" w:cs="Consolas"/>
+          <w:sz w:val="19"/>
+          <w:szCs w:val="19"/>
+          <w:lang w:bidi="ar-SA"/>
+        </w:rPr>
+        <w:t>(</w:t>
+      </w:r>
+      <w:r>
+        <w:rPr>
+          <w:rFonts w:ascii="Consolas" w:eastAsiaTheme="minorHAnsi" w:hAnsi="Consolas" w:cs="Consolas"/>
+          <w:color w:val="800000"/>
+          <w:sz w:val="19"/>
+          <w:szCs w:val="19"/>
+          <w:lang w:bidi="ar-SA"/>
+        </w:rPr>
+        <w:t>"id"</w:t>
+      </w:r>
+      <w:r>
+        <w:rPr>
+          <w:rFonts w:ascii="Consolas" w:eastAsiaTheme="minorHAnsi" w:hAnsi="Consolas" w:cs="Consolas"/>
+          <w:sz w:val="19"/>
+          <w:szCs w:val="19"/>
+          <w:lang w:bidi="ar-SA"/>
+        </w:rPr>
+        <w:t>);</w:t>
+      </w:r>
     </w:p>
     <w:p>
       <w:pPr>
@@ -3075,6 +3436,7 @@
         </w:rPr>
         <w:t xml:space="preserve">                </w:t>
       </w:r>
+      <w:proofErr w:type="spellStart"/>
       <w:proofErr w:type="gramStart"/>
       <w:r>
         <w:rPr>
@@ -3084,8 +3446,9 @@
           <w:szCs w:val="19"/>
           <w:lang w:bidi="ar-SA"/>
         </w:rPr>
-        <w:t>function</w:t>
-      </w:r>
+        <w:t>var</w:t>
+      </w:r>
+      <w:proofErr w:type="spellEnd"/>
       <w:proofErr w:type="gramEnd"/>
       <w:r>
         <w:rPr>
@@ -3104,6 +3467,26 @@
           <w:szCs w:val="19"/>
           <w:lang w:bidi="ar-SA"/>
         </w:rPr>
+        <w:t>isFirst</w:t>
+      </w:r>
+      <w:proofErr w:type="spellEnd"/>
+      <w:r>
+        <w:rPr>
+          <w:rFonts w:ascii="Consolas" w:eastAsiaTheme="minorHAnsi" w:hAnsi="Consolas" w:cs="Consolas"/>
+          <w:sz w:val="19"/>
+          <w:szCs w:val="19"/>
+          <w:lang w:bidi="ar-SA"/>
+        </w:rPr>
+        <w:t xml:space="preserve"> = </w:t>
+      </w:r>
+      <w:proofErr w:type="spellStart"/>
+      <w:r>
+        <w:rPr>
+          <w:rFonts w:ascii="Consolas" w:eastAsiaTheme="minorHAnsi" w:hAnsi="Consolas" w:cs="Consolas"/>
+          <w:sz w:val="19"/>
+          <w:szCs w:val="19"/>
+          <w:lang w:bidi="ar-SA"/>
+        </w:rPr>
         <w:t>getQueryVariable</w:t>
       </w:r>
       <w:proofErr w:type="spellEnd"/>
@@ -3114,7 +3497,46 @@
           <w:szCs w:val="19"/>
           <w:lang w:bidi="ar-SA"/>
         </w:rPr>
-        <w:t>(variable) {</w:t>
+        <w:t>(</w:t>
+      </w:r>
+      <w:r>
+        <w:rPr>
+          <w:rFonts w:ascii="Consolas" w:eastAsiaTheme="minorHAnsi" w:hAnsi="Consolas" w:cs="Consolas"/>
+          <w:color w:val="800000"/>
+          <w:sz w:val="19"/>
+          <w:szCs w:val="19"/>
+          <w:lang w:bidi="ar-SA"/>
+        </w:rPr>
+        <w:t>"</w:t>
+      </w:r>
+      <w:r>
+        <w:rPr>
+          <w:rFonts w:ascii="Consolas" w:eastAsiaTheme="minorHAnsi" w:hAnsi="Consolas" w:cs="Consolas"/>
+          <w:color w:val="800000"/>
+          <w:sz w:val="19"/>
+          <w:szCs w:val="19"/>
+          <w:lang w:bidi="ar-SA"/>
+        </w:rPr>
+        <w:t>first</w:t>
+      </w:r>
+      <w:r>
+        <w:rPr>
+          <w:rFonts w:ascii="Consolas" w:eastAsiaTheme="minorHAnsi" w:hAnsi="Consolas" w:cs="Consolas"/>
+          <w:color w:val="800000"/>
+          <w:sz w:val="19"/>
+          <w:szCs w:val="19"/>
+          <w:lang w:bidi="ar-SA"/>
+        </w:rPr>
+        <w:t>"</w:t>
+      </w:r>
+      <w:r>
+        <w:rPr>
+          <w:rFonts w:ascii="Consolas" w:eastAsiaTheme="minorHAnsi" w:hAnsi="Consolas" w:cs="Consolas"/>
+          <w:sz w:val="19"/>
+          <w:szCs w:val="19"/>
+          <w:lang w:bidi="ar-SA"/>
+        </w:rPr>
+        <w:t>);</w:t>
       </w:r>
     </w:p>
     <w:p>
@@ -3130,58 +3552,6 @@
           <w:lang w:bidi="ar-SA"/>
         </w:rPr>
       </w:pPr>
-      <w:r>
-        <w:rPr>
-          <w:rFonts w:ascii="Consolas" w:eastAsiaTheme="minorHAnsi" w:hAnsi="Consolas" w:cs="Consolas"/>
-          <w:sz w:val="19"/>
-          <w:szCs w:val="19"/>
-          <w:lang w:bidi="ar-SA"/>
-        </w:rPr>
-        <w:t xml:space="preserve">                    </w:t>
-      </w:r>
-      <w:proofErr w:type="spellStart"/>
-      <w:proofErr w:type="gramStart"/>
-      <w:r>
-        <w:rPr>
-          <w:rFonts w:ascii="Consolas" w:eastAsiaTheme="minorHAnsi" w:hAnsi="Consolas" w:cs="Consolas"/>
-          <w:color w:val="0000FF"/>
-          <w:sz w:val="19"/>
-          <w:szCs w:val="19"/>
-          <w:lang w:bidi="ar-SA"/>
-        </w:rPr>
-        <w:t>var</w:t>
-      </w:r>
-      <w:proofErr w:type="spellEnd"/>
-      <w:proofErr w:type="gramEnd"/>
-      <w:r>
-        <w:rPr>
-          <w:rFonts w:ascii="Consolas" w:eastAsiaTheme="minorHAnsi" w:hAnsi="Consolas" w:cs="Consolas"/>
-          <w:sz w:val="19"/>
-          <w:szCs w:val="19"/>
-          <w:lang w:bidi="ar-SA"/>
-        </w:rPr>
-        <w:t xml:space="preserve"> query = </w:t>
-      </w:r>
-      <w:proofErr w:type="spellStart"/>
-      <w:r>
-        <w:rPr>
-          <w:rFonts w:ascii="Consolas" w:eastAsiaTheme="minorHAnsi" w:hAnsi="Consolas" w:cs="Consolas"/>
-          <w:sz w:val="19"/>
-          <w:szCs w:val="19"/>
-          <w:lang w:bidi="ar-SA"/>
-        </w:rPr>
-        <w:t>window.location.search.substring</w:t>
-      </w:r>
-      <w:proofErr w:type="spellEnd"/>
-      <w:r>
-        <w:rPr>
-          <w:rFonts w:ascii="Consolas" w:eastAsiaTheme="minorHAnsi" w:hAnsi="Consolas" w:cs="Consolas"/>
-          <w:sz w:val="19"/>
-          <w:szCs w:val="19"/>
-          <w:lang w:bidi="ar-SA"/>
-        </w:rPr>
-        <w:t>(1);</w:t>
-      </w:r>
     </w:p>
     <w:p>
       <w:pPr>
@@ -3203,9 +3573,8 @@
           <w:szCs w:val="19"/>
           <w:lang w:bidi="ar-SA"/>
         </w:rPr>
-        <w:t xml:space="preserve">                    </w:t>
-      </w:r>
-      <w:proofErr w:type="spellStart"/>
+        <w:t xml:space="preserve">                </w:t>
+      </w:r>
       <w:proofErr w:type="gramStart"/>
       <w:r>
         <w:rPr>
@@ -3215,9 +3584,8 @@
           <w:szCs w:val="19"/>
           <w:lang w:bidi="ar-SA"/>
         </w:rPr>
-        <w:t>var</w:t>
-      </w:r>
-      <w:proofErr w:type="spellEnd"/>
+        <w:t>function</w:t>
+      </w:r>
       <w:proofErr w:type="gramEnd"/>
       <w:r>
         <w:rPr>
@@ -3236,56 +3604,17 @@
           <w:szCs w:val="19"/>
           <w:lang w:bidi="ar-SA"/>
         </w:rPr>
-        <w:t>vars</w:t>
-      </w:r>
-      <w:proofErr w:type="spellEnd"/>
-      <w:r>
-        <w:rPr>
-          <w:rFonts w:ascii="Consolas" w:eastAsiaTheme="minorHAnsi" w:hAnsi="Consolas" w:cs="Consolas"/>
-          <w:sz w:val="19"/>
-          <w:szCs w:val="19"/>
-          <w:lang w:bidi="ar-SA"/>
-        </w:rPr>
-        <w:t xml:space="preserve"> = </w:t>
-      </w:r>
-      <w:proofErr w:type="spellStart"/>
-      <w:r>
-        <w:rPr>
-          <w:rFonts w:ascii="Consolas" w:eastAsiaTheme="minorHAnsi" w:hAnsi="Consolas" w:cs="Consolas"/>
-          <w:sz w:val="19"/>
-          <w:szCs w:val="19"/>
-          <w:lang w:bidi="ar-SA"/>
-        </w:rPr>
-        <w:t>query.split</w:t>
-      </w:r>
-      <w:proofErr w:type="spellEnd"/>
-      <w:r>
-        <w:rPr>
-          <w:rFonts w:ascii="Consolas" w:eastAsiaTheme="minorHAnsi" w:hAnsi="Consolas" w:cs="Consolas"/>
-          <w:sz w:val="19"/>
-          <w:szCs w:val="19"/>
-          <w:lang w:bidi="ar-SA"/>
-        </w:rPr>
-        <w:t>(</w:t>
-      </w:r>
-      <w:r>
-        <w:rPr>
-          <w:rFonts w:ascii="Consolas" w:eastAsiaTheme="minorHAnsi" w:hAnsi="Consolas" w:cs="Consolas"/>
-          <w:color w:val="800000"/>
-          <w:sz w:val="19"/>
-          <w:szCs w:val="19"/>
-          <w:lang w:bidi="ar-SA"/>
-        </w:rPr>
-        <w:t>"&amp;"</w:t>
-      </w:r>
-      <w:r>
-        <w:rPr>
-          <w:rFonts w:ascii="Consolas" w:eastAsiaTheme="minorHAnsi" w:hAnsi="Consolas" w:cs="Consolas"/>
-          <w:sz w:val="19"/>
-          <w:szCs w:val="19"/>
-          <w:lang w:bidi="ar-SA"/>
-        </w:rPr>
-        <w:t>);</w:t>
+        <w:t>getQueryVariable</w:t>
+      </w:r>
+      <w:proofErr w:type="spellEnd"/>
+      <w:r>
+        <w:rPr>
+          <w:rFonts w:ascii="Consolas" w:eastAsiaTheme="minorHAnsi" w:hAnsi="Consolas" w:cs="Consolas"/>
+          <w:sz w:val="19"/>
+          <w:szCs w:val="19"/>
+          <w:lang w:bidi="ar-SA"/>
+        </w:rPr>
+        <w:t>(variable) {</w:t>
       </w:r>
     </w:p>
     <w:p>
@@ -3301,6 +3630,58 @@
           <w:lang w:bidi="ar-SA"/>
         </w:rPr>
       </w:pPr>
+      <w:r>
+        <w:rPr>
+          <w:rFonts w:ascii="Consolas" w:eastAsiaTheme="minorHAnsi" w:hAnsi="Consolas" w:cs="Consolas"/>
+          <w:sz w:val="19"/>
+          <w:szCs w:val="19"/>
+          <w:lang w:bidi="ar-SA"/>
+        </w:rPr>
+        <w:t xml:space="preserve">                    </w:t>
+      </w:r>
+      <w:proofErr w:type="spellStart"/>
+      <w:proofErr w:type="gramStart"/>
+      <w:r>
+        <w:rPr>
+          <w:rFonts w:ascii="Consolas" w:eastAsiaTheme="minorHAnsi" w:hAnsi="Consolas" w:cs="Consolas"/>
+          <w:color w:val="0000FF"/>
+          <w:sz w:val="19"/>
+          <w:szCs w:val="19"/>
+          <w:lang w:bidi="ar-SA"/>
+        </w:rPr>
+        <w:t>var</w:t>
+      </w:r>
+      <w:proofErr w:type="spellEnd"/>
+      <w:proofErr w:type="gramEnd"/>
+      <w:r>
+        <w:rPr>
+          <w:rFonts w:ascii="Consolas" w:eastAsiaTheme="minorHAnsi" w:hAnsi="Consolas" w:cs="Consolas"/>
+          <w:sz w:val="19"/>
+          <w:szCs w:val="19"/>
+          <w:lang w:bidi="ar-SA"/>
+        </w:rPr>
+        <w:t xml:space="preserve"> query = </w:t>
+      </w:r>
+      <w:proofErr w:type="spellStart"/>
+      <w:r>
+        <w:rPr>
+          <w:rFonts w:ascii="Consolas" w:eastAsiaTheme="minorHAnsi" w:hAnsi="Consolas" w:cs="Consolas"/>
+          <w:sz w:val="19"/>
+          <w:szCs w:val="19"/>
+          <w:lang w:bidi="ar-SA"/>
+        </w:rPr>
+        <w:t>window.location.search.substring</w:t>
+      </w:r>
+      <w:proofErr w:type="spellEnd"/>
+      <w:r>
+        <w:rPr>
+          <w:rFonts w:ascii="Consolas" w:eastAsiaTheme="minorHAnsi" w:hAnsi="Consolas" w:cs="Consolas"/>
+          <w:sz w:val="19"/>
+          <w:szCs w:val="19"/>
+          <w:lang w:bidi="ar-SA"/>
+        </w:rPr>
+        <w:t>(1);</w:t>
+      </w:r>
     </w:p>
     <w:p>
       <w:pPr>
@@ -3324,6 +3705,7 @@
         </w:rPr>
         <w:t xml:space="preserve">                    </w:t>
       </w:r>
+      <w:proofErr w:type="spellStart"/>
       <w:proofErr w:type="gramStart"/>
       <w:r>
         <w:rPr>
@@ -3333,8 +3715,9 @@
           <w:szCs w:val="19"/>
           <w:lang w:bidi="ar-SA"/>
         </w:rPr>
-        <w:t>for</w:t>
-      </w:r>
+        <w:t>var</w:t>
+      </w:r>
+      <w:proofErr w:type="spellEnd"/>
       <w:proofErr w:type="gramEnd"/>
       <w:r>
         <w:rPr>
@@ -3343,48 +3726,66 @@
           <w:szCs w:val="19"/>
           <w:lang w:bidi="ar-SA"/>
         </w:rPr>
-        <w:t xml:space="preserve"> (</w:t>
-      </w:r>
-      <w:proofErr w:type="spellStart"/>
-      <w:r>
-        <w:rPr>
-          <w:rFonts w:ascii="Consolas" w:eastAsiaTheme="minorHAnsi" w:hAnsi="Consolas" w:cs="Consolas"/>
-          <w:color w:val="0000FF"/>
-          <w:sz w:val="19"/>
-          <w:szCs w:val="19"/>
-          <w:lang w:bidi="ar-SA"/>
-        </w:rPr>
-        <w:t>var</w:t>
-      </w:r>
-      <w:proofErr w:type="spellEnd"/>
-      <w:r>
-        <w:rPr>
-          <w:rFonts w:ascii="Consolas" w:eastAsiaTheme="minorHAnsi" w:hAnsi="Consolas" w:cs="Consolas"/>
-          <w:sz w:val="19"/>
-          <w:szCs w:val="19"/>
-          <w:lang w:bidi="ar-SA"/>
-        </w:rPr>
-        <w:t xml:space="preserve"> i = 0; i &lt; </w:t>
-      </w:r>
-      <w:proofErr w:type="spellStart"/>
-      <w:r>
-        <w:rPr>
-          <w:rFonts w:ascii="Consolas" w:eastAsiaTheme="minorHAnsi" w:hAnsi="Consolas" w:cs="Consolas"/>
-          <w:sz w:val="19"/>
-          <w:szCs w:val="19"/>
-          <w:lang w:bidi="ar-SA"/>
-        </w:rPr>
-        <w:t>vars.length</w:t>
-      </w:r>
-      <w:proofErr w:type="spellEnd"/>
-      <w:r>
-        <w:rPr>
-          <w:rFonts w:ascii="Consolas" w:eastAsiaTheme="minorHAnsi" w:hAnsi="Consolas" w:cs="Consolas"/>
-          <w:sz w:val="19"/>
-          <w:szCs w:val="19"/>
-          <w:lang w:bidi="ar-SA"/>
-        </w:rPr>
-        <w:t>; i++) {</w:t>
+        <w:t xml:space="preserve"> </w:t>
+      </w:r>
+      <w:proofErr w:type="spellStart"/>
+      <w:r>
+        <w:rPr>
+          <w:rFonts w:ascii="Consolas" w:eastAsiaTheme="minorHAnsi" w:hAnsi="Consolas" w:cs="Consolas"/>
+          <w:sz w:val="19"/>
+          <w:szCs w:val="19"/>
+          <w:lang w:bidi="ar-SA"/>
+        </w:rPr>
+        <w:t>vars</w:t>
+      </w:r>
+      <w:proofErr w:type="spellEnd"/>
+      <w:r>
+        <w:rPr>
+          <w:rFonts w:ascii="Consolas" w:eastAsiaTheme="minorHAnsi" w:hAnsi="Consolas" w:cs="Consolas"/>
+          <w:sz w:val="19"/>
+          <w:szCs w:val="19"/>
+          <w:lang w:bidi="ar-SA"/>
+        </w:rPr>
+        <w:t xml:space="preserve"> = </w:t>
+      </w:r>
+      <w:proofErr w:type="spellStart"/>
+      <w:r>
+        <w:rPr>
+          <w:rFonts w:ascii="Consolas" w:eastAsiaTheme="minorHAnsi" w:hAnsi="Consolas" w:cs="Consolas"/>
+          <w:sz w:val="19"/>
+          <w:szCs w:val="19"/>
+          <w:lang w:bidi="ar-SA"/>
+        </w:rPr>
+        <w:t>query.split</w:t>
+      </w:r>
+      <w:proofErr w:type="spellEnd"/>
+      <w:r>
+        <w:rPr>
+          <w:rFonts w:ascii="Consolas" w:eastAsiaTheme="minorHAnsi" w:hAnsi="Consolas" w:cs="Consolas"/>
+          <w:sz w:val="19"/>
+          <w:szCs w:val="19"/>
+          <w:lang w:bidi="ar-SA"/>
+        </w:rPr>
+        <w:t>(</w:t>
+      </w:r>
+      <w:r>
+        <w:rPr>
+          <w:rFonts w:ascii="Consolas" w:eastAsiaTheme="minorHAnsi" w:hAnsi="Consolas" w:cs="Consolas"/>
+          <w:color w:val="800000"/>
+          <w:sz w:val="19"/>
+          <w:szCs w:val="19"/>
+          <w:lang w:bidi="ar-SA"/>
+        </w:rPr>
+        <w:t>"&amp;"</w:t>
+      </w:r>
+      <w:r>
+        <w:rPr>
+          <w:rFonts w:ascii="Consolas" w:eastAsiaTheme="minorHAnsi" w:hAnsi="Consolas" w:cs="Consolas"/>
+          <w:sz w:val="19"/>
+          <w:szCs w:val="19"/>
+          <w:lang w:bidi="ar-SA"/>
+        </w:rPr>
+        <w:t>);</w:t>
       </w:r>
     </w:p>
     <w:p>
@@ -3400,77 +3801,6 @@
           <w:lang w:bidi="ar-SA"/>
         </w:rPr>
       </w:pPr>
-      <w:r>
-        <w:rPr>
-          <w:rFonts w:ascii="Consolas" w:eastAsiaTheme="minorHAnsi" w:hAnsi="Consolas" w:cs="Consolas"/>
-          <w:sz w:val="19"/>
-          <w:szCs w:val="19"/>
-          <w:lang w:bidi="ar-SA"/>
-        </w:rPr>
-        <w:t xml:space="preserve">                        </w:t>
-      </w:r>
-      <w:proofErr w:type="spellStart"/>
-      <w:proofErr w:type="gramStart"/>
-      <w:r>
-        <w:rPr>
-          <w:rFonts w:ascii="Consolas" w:eastAsiaTheme="minorHAnsi" w:hAnsi="Consolas" w:cs="Consolas"/>
-          <w:color w:val="0000FF"/>
-          <w:sz w:val="19"/>
-          <w:szCs w:val="19"/>
-          <w:lang w:bidi="ar-SA"/>
-        </w:rPr>
-        <w:t>var</w:t>
-      </w:r>
-      <w:proofErr w:type="spellEnd"/>
-      <w:proofErr w:type="gramEnd"/>
-      <w:r>
-        <w:rPr>
-          <w:rFonts w:ascii="Consolas" w:eastAsiaTheme="minorHAnsi" w:hAnsi="Consolas" w:cs="Consolas"/>
-          <w:sz w:val="19"/>
-          <w:szCs w:val="19"/>
-          <w:lang w:bidi="ar-SA"/>
-        </w:rPr>
-        <w:t xml:space="preserve"> pair = </w:t>
-      </w:r>
-      <w:proofErr w:type="spellStart"/>
-      <w:r>
-        <w:rPr>
-          <w:rFonts w:ascii="Consolas" w:eastAsiaTheme="minorHAnsi" w:hAnsi="Consolas" w:cs="Consolas"/>
-          <w:sz w:val="19"/>
-          <w:szCs w:val="19"/>
-          <w:lang w:bidi="ar-SA"/>
-        </w:rPr>
-        <w:t>vars</w:t>
-      </w:r>
-      <w:proofErr w:type="spellEnd"/>
-      <w:r>
-        <w:rPr>
-          <w:rFonts w:ascii="Consolas" w:eastAsiaTheme="minorHAnsi" w:hAnsi="Consolas" w:cs="Consolas"/>
-          <w:sz w:val="19"/>
-          <w:szCs w:val="19"/>
-          <w:lang w:bidi="ar-SA"/>
-        </w:rPr>
-        <w:t>[i].split(</w:t>
-      </w:r>
-      <w:r>
-        <w:rPr>
-          <w:rFonts w:ascii="Consolas" w:eastAsiaTheme="minorHAnsi" w:hAnsi="Consolas" w:cs="Consolas"/>
-          <w:color w:val="800000"/>
-          <w:sz w:val="19"/>
-          <w:szCs w:val="19"/>
-          <w:lang w:bidi="ar-SA"/>
-        </w:rPr>
-        <w:t>"="</w:t>
-      </w:r>
-      <w:r>
-        <w:rPr>
-          <w:rFonts w:ascii="Consolas" w:eastAsiaTheme="minorHAnsi" w:hAnsi="Consolas" w:cs="Consolas"/>
-          <w:sz w:val="19"/>
-          <w:szCs w:val="19"/>
-          <w:lang w:bidi="ar-SA"/>
-        </w:rPr>
-        <w:t>);</w:t>
-      </w:r>
     </w:p>
     <w:p>
       <w:pPr>
@@ -3492,7 +3822,7 @@
           <w:szCs w:val="19"/>
           <w:lang w:bidi="ar-SA"/>
         </w:rPr>
-        <w:t xml:space="preserve">                        </w:t>
+        <w:t xml:space="preserve">                    </w:t>
       </w:r>
       <w:proofErr w:type="gramStart"/>
       <w:r>
@@ -3503,7 +3833,7 @@
           <w:szCs w:val="19"/>
           <w:lang w:bidi="ar-SA"/>
         </w:rPr>
-        <w:t>if</w:t>
+        <w:t>for</w:t>
       </w:r>
       <w:proofErr w:type="gramEnd"/>
       <w:r>
@@ -3513,7 +3843,48 @@
           <w:szCs w:val="19"/>
           <w:lang w:bidi="ar-SA"/>
         </w:rPr>
-        <w:t xml:space="preserve"> (pair[0] == variable) {</w:t>
+        <w:t xml:space="preserve"> (</w:t>
+      </w:r>
+      <w:proofErr w:type="spellStart"/>
+      <w:r>
+        <w:rPr>
+          <w:rFonts w:ascii="Consolas" w:eastAsiaTheme="minorHAnsi" w:hAnsi="Consolas" w:cs="Consolas"/>
+          <w:color w:val="0000FF"/>
+          <w:sz w:val="19"/>
+          <w:szCs w:val="19"/>
+          <w:lang w:bidi="ar-SA"/>
+        </w:rPr>
+        <w:t>var</w:t>
+      </w:r>
+      <w:proofErr w:type="spellEnd"/>
+      <w:r>
+        <w:rPr>
+          <w:rFonts w:ascii="Consolas" w:eastAsiaTheme="minorHAnsi" w:hAnsi="Consolas" w:cs="Consolas"/>
+          <w:sz w:val="19"/>
+          <w:szCs w:val="19"/>
+          <w:lang w:bidi="ar-SA"/>
+        </w:rPr>
+        <w:t xml:space="preserve"> i = 0; i &lt; </w:t>
+      </w:r>
+      <w:proofErr w:type="spellStart"/>
+      <w:r>
+        <w:rPr>
+          <w:rFonts w:ascii="Consolas" w:eastAsiaTheme="minorHAnsi" w:hAnsi="Consolas" w:cs="Consolas"/>
+          <w:sz w:val="19"/>
+          <w:szCs w:val="19"/>
+          <w:lang w:bidi="ar-SA"/>
+        </w:rPr>
+        <w:t>vars.length</w:t>
+      </w:r>
+      <w:proofErr w:type="spellEnd"/>
+      <w:r>
+        <w:rPr>
+          <w:rFonts w:ascii="Consolas" w:eastAsiaTheme="minorHAnsi" w:hAnsi="Consolas" w:cs="Consolas"/>
+          <w:sz w:val="19"/>
+          <w:szCs w:val="19"/>
+          <w:lang w:bidi="ar-SA"/>
+        </w:rPr>
+        <w:t>; i++) {</w:t>
       </w:r>
     </w:p>
     <w:p>
@@ -3536,8 +3907,9 @@
           <w:szCs w:val="19"/>
           <w:lang w:bidi="ar-SA"/>
         </w:rPr>
-        <w:t xml:space="preserve">                            </w:t>
-      </w:r>
+        <w:t xml:space="preserve">                        </w:t>
+      </w:r>
+      <w:proofErr w:type="spellStart"/>
       <w:proofErr w:type="gramStart"/>
       <w:r>
         <w:rPr>
@@ -3547,8 +3919,9 @@
           <w:szCs w:val="19"/>
           <w:lang w:bidi="ar-SA"/>
         </w:rPr>
-        <w:t>return</w:t>
-      </w:r>
+        <w:t>var</w:t>
+      </w:r>
+      <w:proofErr w:type="spellEnd"/>
       <w:proofErr w:type="gramEnd"/>
       <w:r>
         <w:rPr>
@@ -3557,7 +3930,46 @@
           <w:szCs w:val="19"/>
           <w:lang w:bidi="ar-SA"/>
         </w:rPr>
-        <w:t xml:space="preserve"> pair[1];</w:t>
+        <w:t xml:space="preserve"> pair = </w:t>
+      </w:r>
+      <w:proofErr w:type="spellStart"/>
+      <w:r>
+        <w:rPr>
+          <w:rFonts w:ascii="Consolas" w:eastAsiaTheme="minorHAnsi" w:hAnsi="Consolas" w:cs="Consolas"/>
+          <w:sz w:val="19"/>
+          <w:szCs w:val="19"/>
+          <w:lang w:bidi="ar-SA"/>
+        </w:rPr>
+        <w:t>vars</w:t>
+      </w:r>
+      <w:proofErr w:type="spellEnd"/>
+      <w:r>
+        <w:rPr>
+          <w:rFonts w:ascii="Consolas" w:eastAsiaTheme="minorHAnsi" w:hAnsi="Consolas" w:cs="Consolas"/>
+          <w:sz w:val="19"/>
+          <w:szCs w:val="19"/>
+          <w:lang w:bidi="ar-SA"/>
+        </w:rPr>
+        <w:t>[i].split(</w:t>
+      </w:r>
+      <w:r>
+        <w:rPr>
+          <w:rFonts w:ascii="Consolas" w:eastAsiaTheme="minorHAnsi" w:hAnsi="Consolas" w:cs="Consolas"/>
+          <w:color w:val="800000"/>
+          <w:sz w:val="19"/>
+          <w:szCs w:val="19"/>
+          <w:lang w:bidi="ar-SA"/>
+        </w:rPr>
+        <w:t>"="</w:t>
+      </w:r>
+      <w:r>
+        <w:rPr>
+          <w:rFonts w:ascii="Consolas" w:eastAsiaTheme="minorHAnsi" w:hAnsi="Consolas" w:cs="Consolas"/>
+          <w:sz w:val="19"/>
+          <w:szCs w:val="19"/>
+          <w:lang w:bidi="ar-SA"/>
+        </w:rPr>
+        <w:t>);</w:t>
       </w:r>
     </w:p>
     <w:p>
@@ -3580,7 +3992,28 @@
           <w:szCs w:val="19"/>
           <w:lang w:bidi="ar-SA"/>
         </w:rPr>
-        <w:t xml:space="preserve">                        }</w:t>
+        <w:t xml:space="preserve">                        </w:t>
+      </w:r>
+      <w:proofErr w:type="gramStart"/>
+      <w:r>
+        <w:rPr>
+          <w:rFonts w:ascii="Consolas" w:eastAsiaTheme="minorHAnsi" w:hAnsi="Consolas" w:cs="Consolas"/>
+          <w:color w:val="0000FF"/>
+          <w:sz w:val="19"/>
+          <w:szCs w:val="19"/>
+          <w:lang w:bidi="ar-SA"/>
+        </w:rPr>
+        <w:t>if</w:t>
+      </w:r>
+      <w:proofErr w:type="gramEnd"/>
+      <w:r>
+        <w:rPr>
+          <w:rFonts w:ascii="Consolas" w:eastAsiaTheme="minorHAnsi" w:hAnsi="Consolas" w:cs="Consolas"/>
+          <w:sz w:val="19"/>
+          <w:szCs w:val="19"/>
+          <w:lang w:bidi="ar-SA"/>
+        </w:rPr>
+        <w:t xml:space="preserve"> (pair[0] == variable) {</w:t>
       </w:r>
     </w:p>
     <w:p>
@@ -3603,7 +4036,28 @@
           <w:szCs w:val="19"/>
           <w:lang w:bidi="ar-SA"/>
         </w:rPr>
-        <w:t xml:space="preserve">                    }</w:t>
+        <w:t xml:space="preserve">                            </w:t>
+      </w:r>
+      <w:proofErr w:type="gramStart"/>
+      <w:r>
+        <w:rPr>
+          <w:rFonts w:ascii="Consolas" w:eastAsiaTheme="minorHAnsi" w:hAnsi="Consolas" w:cs="Consolas"/>
+          <w:color w:val="0000FF"/>
+          <w:sz w:val="19"/>
+          <w:szCs w:val="19"/>
+          <w:lang w:bidi="ar-SA"/>
+        </w:rPr>
+        <w:t>return</w:t>
+      </w:r>
+      <w:proofErr w:type="gramEnd"/>
+      <w:r>
+        <w:rPr>
+          <w:rFonts w:ascii="Consolas" w:eastAsiaTheme="minorHAnsi" w:hAnsi="Consolas" w:cs="Consolas"/>
+          <w:sz w:val="19"/>
+          <w:szCs w:val="19"/>
+          <w:lang w:bidi="ar-SA"/>
+        </w:rPr>
+        <w:t xml:space="preserve"> pair[1];</w:t>
       </w:r>
     </w:p>
     <w:p>
@@ -3626,6 +4080,52 @@
           <w:szCs w:val="19"/>
           <w:lang w:bidi="ar-SA"/>
         </w:rPr>
+        <w:t xml:space="preserve">                        }</w:t>
+      </w:r>
+    </w:p>
+    <w:p>
+      <w:pPr>
+        <w:autoSpaceDE w:val="0"/>
+        <w:autoSpaceDN w:val="0"/>
+        <w:adjustRightInd w:val="0"/>
+        <w:spacing w:after="0" w:line="240" w:lineRule="auto"/>
+        <w:rPr>
+          <w:rFonts w:ascii="Consolas" w:eastAsiaTheme="minorHAnsi" w:hAnsi="Consolas" w:cs="Consolas"/>
+          <w:sz w:val="19"/>
+          <w:szCs w:val="19"/>
+          <w:lang w:bidi="ar-SA"/>
+        </w:rPr>
+      </w:pPr>
+      <w:r>
+        <w:rPr>
+          <w:rFonts w:ascii="Consolas" w:eastAsiaTheme="minorHAnsi" w:hAnsi="Consolas" w:cs="Consolas"/>
+          <w:sz w:val="19"/>
+          <w:szCs w:val="19"/>
+          <w:lang w:bidi="ar-SA"/>
+        </w:rPr>
+        <w:t xml:space="preserve">                    }</w:t>
+      </w:r>
+    </w:p>
+    <w:p>
+      <w:pPr>
+        <w:autoSpaceDE w:val="0"/>
+        <w:autoSpaceDN w:val="0"/>
+        <w:adjustRightInd w:val="0"/>
+        <w:spacing w:after="0" w:line="240" w:lineRule="auto"/>
+        <w:rPr>
+          <w:rFonts w:ascii="Consolas" w:eastAsiaTheme="minorHAnsi" w:hAnsi="Consolas" w:cs="Consolas"/>
+          <w:sz w:val="19"/>
+          <w:szCs w:val="19"/>
+          <w:lang w:bidi="ar-SA"/>
+        </w:rPr>
+      </w:pPr>
+      <w:r>
+        <w:rPr>
+          <w:rFonts w:ascii="Consolas" w:eastAsiaTheme="minorHAnsi" w:hAnsi="Consolas" w:cs="Consolas"/>
+          <w:sz w:val="19"/>
+          <w:szCs w:val="19"/>
+          <w:lang w:bidi="ar-SA"/>
+        </w:rPr>
         <w:t xml:space="preserve">                }</w:t>
       </w:r>
     </w:p>
@@ -3639,8 +4139,6 @@
       <w:r>
         <w:t>5</w:t>
       </w:r>
-      <w:bookmarkStart w:id="0" w:name="_GoBack"/>
-      <w:bookmarkEnd w:id="0"/>
       <w:r>
         <w:t xml:space="preserve">:  </w:t>
       </w:r>
@@ -4925,6 +5423,699 @@
     </w:p>
     <w:p>
       <w:pPr>
+        <w:autoSpaceDE w:val="0"/>
+        <w:autoSpaceDN w:val="0"/>
+        <w:adjustRightInd w:val="0"/>
+        <w:spacing w:after="0" w:line="240" w:lineRule="auto"/>
+        <w:rPr>
+          <w:rFonts w:ascii="Consolas" w:eastAsiaTheme="minorHAnsi" w:hAnsi="Consolas" w:cs="Consolas"/>
+          <w:sz w:val="19"/>
+          <w:szCs w:val="19"/>
+          <w:lang w:bidi="ar-SA"/>
+        </w:rPr>
+      </w:pPr>
+    </w:p>
+    <w:p>
+      <w:pPr>
+        <w:autoSpaceDE w:val="0"/>
+        <w:autoSpaceDN w:val="0"/>
+        <w:adjustRightInd w:val="0"/>
+        <w:spacing w:after="0" w:line="240" w:lineRule="auto"/>
+        <w:rPr>
+          <w:rFonts w:ascii="Consolas" w:eastAsiaTheme="minorHAnsi" w:hAnsi="Consolas" w:cs="Consolas"/>
+          <w:sz w:val="19"/>
+          <w:szCs w:val="19"/>
+          <w:lang w:bidi="ar-SA"/>
+        </w:rPr>
+      </w:pPr>
+    </w:p>
+    <w:p>
+      <w:pPr>
+        <w:pStyle w:val="ppBodyText"/>
+        <w:rPr>
+          <w:rFonts w:ascii="Consolas" w:eastAsiaTheme="minorHAnsi" w:hAnsi="Consolas" w:cs="Consolas"/>
+          <w:sz w:val="19"/>
+          <w:szCs w:val="19"/>
+          <w:lang w:bidi="ar-SA"/>
+        </w:rPr>
+      </w:pPr>
+      <w:r>
+        <w:t>(Code Snippet</w:t>
+      </w:r>
+      <w:r>
+        <w:t xml:space="preserve"> –</w:t>
+      </w:r>
+      <w:r>
+        <w:t xml:space="preserve"> </w:t>
+      </w:r>
+      <w:r>
+        <w:rPr>
+          <w:i/>
+        </w:rPr>
+        <w:t xml:space="preserve">socket </w:t>
+      </w:r>
+      <w:r>
+        <w:rPr>
+          <w:i/>
+        </w:rPr>
+        <w:t>injection</w:t>
+      </w:r>
+      <w:r>
+        <w:t>)</w:t>
+      </w:r>
+    </w:p>
+    <w:p>
+      <w:pPr>
+        <w:pStyle w:val="ppCodeLanguage"/>
+        <w:rPr>
+          <w:rFonts w:eastAsiaTheme="minorHAnsi"/>
+          <w:lang w:bidi="ar-SA"/>
+        </w:rPr>
+      </w:pPr>
+      <w:proofErr w:type="spellStart"/>
+      <w:r>
+        <w:rPr>
+          <w:rFonts w:eastAsiaTheme="minorHAnsi"/>
+          <w:lang w:bidi="ar-SA"/>
+        </w:rPr>
+        <w:t>JScript</w:t>
+      </w:r>
+      <w:proofErr w:type="spellEnd"/>
+    </w:p>
+    <w:p>
+      <w:pPr>
+        <w:pStyle w:val="ppCode"/>
+        <w:rPr>
+          <w:rFonts w:eastAsiaTheme="minorHAnsi"/>
+          <w:lang w:bidi="ar-SA"/>
+        </w:rPr>
+      </w:pPr>
+      <w:r>
+        <w:rPr>
+          <w:rFonts w:eastAsiaTheme="minorHAnsi"/>
+          <w:lang w:bidi="ar-SA"/>
+        </w:rPr>
+        <w:t xml:space="preserve">    </w:t>
+      </w:r>
+      <w:proofErr w:type="spellStart"/>
+      <w:r>
+        <w:rPr>
+          <w:rFonts w:eastAsiaTheme="minorHAnsi"/>
+          <w:lang w:bidi="ar-SA"/>
+        </w:rPr>
+        <w:t>this.socket</w:t>
+      </w:r>
+      <w:proofErr w:type="spellEnd"/>
+      <w:r>
+        <w:rPr>
+          <w:rFonts w:eastAsiaTheme="minorHAnsi"/>
+          <w:lang w:bidi="ar-SA"/>
+        </w:rPr>
+        <w:t xml:space="preserve"> = socket;</w:t>
+      </w:r>
+    </w:p>
+    <w:p>
+      <w:pPr>
+        <w:pStyle w:val="ppCode"/>
+        <w:rPr>
+          <w:rFonts w:eastAsiaTheme="minorHAnsi"/>
+          <w:lang w:bidi="ar-SA"/>
+        </w:rPr>
+      </w:pPr>
+      <w:r>
+        <w:rPr>
+          <w:rFonts w:eastAsiaTheme="minorHAnsi"/>
+          <w:lang w:bidi="ar-SA"/>
+        </w:rPr>
+        <w:t xml:space="preserve">    </w:t>
+      </w:r>
+      <w:proofErr w:type="spellStart"/>
+      <w:r>
+        <w:rPr>
+          <w:rFonts w:eastAsiaTheme="minorHAnsi"/>
+          <w:lang w:bidi="ar-SA"/>
+        </w:rPr>
+        <w:t>this.socket.emit</w:t>
+      </w:r>
+      <w:proofErr w:type="spellEnd"/>
+      <w:r>
+        <w:rPr>
+          <w:rFonts w:eastAsiaTheme="minorHAnsi"/>
+          <w:lang w:bidi="ar-SA"/>
+        </w:rPr>
+        <w:t xml:space="preserve">('join', </w:t>
+      </w:r>
+      <w:proofErr w:type="spellStart"/>
+      <w:r>
+        <w:rPr>
+          <w:rFonts w:eastAsiaTheme="minorHAnsi"/>
+          <w:lang w:bidi="ar-SA"/>
+        </w:rPr>
+        <w:t>gameId</w:t>
+      </w:r>
+      <w:proofErr w:type="spellEnd"/>
+      <w:r>
+        <w:rPr>
+          <w:rFonts w:eastAsiaTheme="minorHAnsi"/>
+          <w:lang w:bidi="ar-SA"/>
+        </w:rPr>
+        <w:t>);</w:t>
+      </w:r>
+    </w:p>
+    <w:p>
+      <w:pPr>
+        <w:pStyle w:val="ppCode"/>
+        <w:rPr>
+          <w:rFonts w:eastAsiaTheme="minorHAnsi"/>
+          <w:lang w:bidi="ar-SA"/>
+        </w:rPr>
+      </w:pPr>
+      <w:r>
+        <w:rPr>
+          <w:rFonts w:eastAsiaTheme="minorHAnsi"/>
+          <w:lang w:bidi="ar-SA"/>
+        </w:rPr>
+        <w:t xml:space="preserve">    </w:t>
+      </w:r>
+      <w:proofErr w:type="spellStart"/>
+      <w:r>
+        <w:rPr>
+          <w:rFonts w:eastAsiaTheme="minorHAnsi"/>
+          <w:lang w:bidi="ar-SA"/>
+        </w:rPr>
+        <w:t>this.socket.on</w:t>
+      </w:r>
+      <w:proofErr w:type="spellEnd"/>
+      <w:r>
+        <w:rPr>
+          <w:rFonts w:eastAsiaTheme="minorHAnsi"/>
+          <w:lang w:bidi="ar-SA"/>
+        </w:rPr>
+        <w:t xml:space="preserve">('command', </w:t>
+      </w:r>
+      <w:proofErr w:type="spellStart"/>
+      <w:r>
+        <w:rPr>
+          <w:rFonts w:eastAsiaTheme="minorHAnsi"/>
+          <w:lang w:bidi="ar-SA"/>
+        </w:rPr>
+        <w:t>onNewCommand</w:t>
+      </w:r>
+      <w:proofErr w:type="spellEnd"/>
+      <w:r>
+        <w:rPr>
+          <w:rFonts w:eastAsiaTheme="minorHAnsi"/>
+          <w:lang w:bidi="ar-SA"/>
+        </w:rPr>
+        <w:t xml:space="preserve">);    </w:t>
+      </w:r>
+    </w:p>
+    <w:p>
+      <w:pPr>
+        <w:pStyle w:val="ppCode"/>
+        <w:rPr>
+          <w:rFonts w:eastAsiaTheme="minorHAnsi"/>
+          <w:lang w:bidi="ar-SA"/>
+        </w:rPr>
+      </w:pPr>
+    </w:p>
+    <w:p>
+      <w:pPr>
+        <w:pStyle w:val="ppCode"/>
+        <w:rPr>
+          <w:rFonts w:eastAsiaTheme="minorHAnsi"/>
+          <w:lang w:bidi="ar-SA"/>
+        </w:rPr>
+      </w:pPr>
+      <w:r>
+        <w:rPr>
+          <w:rFonts w:eastAsiaTheme="minorHAnsi"/>
+          <w:lang w:bidi="ar-SA"/>
+        </w:rPr>
+        <w:t xml:space="preserve">    function </w:t>
+      </w:r>
+      <w:proofErr w:type="spellStart"/>
+      <w:r>
+        <w:rPr>
+          <w:rFonts w:eastAsiaTheme="minorHAnsi"/>
+          <w:lang w:bidi="ar-SA"/>
+        </w:rPr>
+        <w:t>onNewCommand</w:t>
+      </w:r>
+      <w:proofErr w:type="spellEnd"/>
+      <w:r>
+        <w:rPr>
+          <w:rFonts w:eastAsiaTheme="minorHAnsi"/>
+          <w:lang w:bidi="ar-SA"/>
+        </w:rPr>
+        <w:t>(</w:t>
+      </w:r>
+      <w:proofErr w:type="spellStart"/>
+      <w:r>
+        <w:rPr>
+          <w:rFonts w:eastAsiaTheme="minorHAnsi"/>
+          <w:lang w:bidi="ar-SA"/>
+        </w:rPr>
+        <w:t>gameAction</w:t>
+      </w:r>
+      <w:proofErr w:type="spellEnd"/>
+      <w:r>
+        <w:rPr>
+          <w:rFonts w:eastAsiaTheme="minorHAnsi"/>
+          <w:lang w:bidi="ar-SA"/>
+        </w:rPr>
+        <w:t>) {</w:t>
+      </w:r>
+    </w:p>
+    <w:p>
+      <w:pPr>
+        <w:pStyle w:val="ppCode"/>
+        <w:rPr>
+          <w:rFonts w:eastAsiaTheme="minorHAnsi"/>
+          <w:lang w:bidi="ar-SA"/>
+        </w:rPr>
+      </w:pPr>
+      <w:r>
+        <w:rPr>
+          <w:rFonts w:eastAsiaTheme="minorHAnsi"/>
+          <w:lang w:bidi="ar-SA"/>
+        </w:rPr>
+        <w:t xml:space="preserve">        if (</w:t>
+      </w:r>
+      <w:proofErr w:type="spellStart"/>
+      <w:r>
+        <w:rPr>
+          <w:rFonts w:eastAsiaTheme="minorHAnsi"/>
+          <w:lang w:bidi="ar-SA"/>
+        </w:rPr>
+        <w:t>gameAction.Type</w:t>
+      </w:r>
+      <w:proofErr w:type="spellEnd"/>
+      <w:r>
+        <w:rPr>
+          <w:rFonts w:eastAsiaTheme="minorHAnsi"/>
+          <w:lang w:bidi="ar-SA"/>
+        </w:rPr>
+        <w:t xml:space="preserve"> != 1)</w:t>
+      </w:r>
+    </w:p>
+    <w:p>
+      <w:pPr>
+        <w:pStyle w:val="ppCode"/>
+        <w:rPr>
+          <w:rFonts w:eastAsiaTheme="minorHAnsi"/>
+          <w:lang w:bidi="ar-SA"/>
+        </w:rPr>
+      </w:pPr>
+      <w:r>
+        <w:rPr>
+          <w:rFonts w:eastAsiaTheme="minorHAnsi"/>
+          <w:lang w:bidi="ar-SA"/>
+        </w:rPr>
+        <w:t xml:space="preserve">            return;</w:t>
+      </w:r>
+    </w:p>
+    <w:p>
+      <w:pPr>
+        <w:pStyle w:val="ppCode"/>
+        <w:rPr>
+          <w:rFonts w:eastAsiaTheme="minorHAnsi"/>
+          <w:lang w:bidi="ar-SA"/>
+        </w:rPr>
+      </w:pPr>
+      <w:r>
+        <w:rPr>
+          <w:rFonts w:eastAsiaTheme="minorHAnsi"/>
+          <w:lang w:bidi="ar-SA"/>
+        </w:rPr>
+        <w:t xml:space="preserve">        </w:t>
+      </w:r>
+    </w:p>
+    <w:p>
+      <w:pPr>
+        <w:pStyle w:val="ppCode"/>
+        <w:rPr>
+          <w:rFonts w:eastAsiaTheme="minorHAnsi"/>
+          <w:lang w:bidi="ar-SA"/>
+        </w:rPr>
+      </w:pPr>
+      <w:r>
+        <w:rPr>
+          <w:rFonts w:eastAsiaTheme="minorHAnsi"/>
+          <w:lang w:bidi="ar-SA"/>
+        </w:rPr>
+        <w:t xml:space="preserve">        </w:t>
+      </w:r>
+      <w:proofErr w:type="spellStart"/>
+      <w:r>
+        <w:rPr>
+          <w:rFonts w:eastAsiaTheme="minorHAnsi"/>
+          <w:lang w:bidi="ar-SA"/>
+        </w:rPr>
+        <w:t>var</w:t>
+      </w:r>
+      <w:proofErr w:type="spellEnd"/>
+      <w:r>
+        <w:rPr>
+          <w:rFonts w:eastAsiaTheme="minorHAnsi"/>
+          <w:lang w:bidi="ar-SA"/>
+        </w:rPr>
+        <w:t xml:space="preserve"> x = </w:t>
+      </w:r>
+      <w:proofErr w:type="spellStart"/>
+      <w:r>
+        <w:rPr>
+          <w:rFonts w:eastAsiaTheme="minorHAnsi"/>
+          <w:lang w:bidi="ar-SA"/>
+        </w:rPr>
+        <w:t>parseInt</w:t>
+      </w:r>
+      <w:proofErr w:type="spellEnd"/>
+      <w:r>
+        <w:rPr>
+          <w:rFonts w:eastAsiaTheme="minorHAnsi"/>
+          <w:lang w:bidi="ar-SA"/>
+        </w:rPr>
+        <w:t>(</w:t>
+      </w:r>
+      <w:proofErr w:type="spellStart"/>
+      <w:r>
+        <w:rPr>
+          <w:rFonts w:eastAsiaTheme="minorHAnsi"/>
+          <w:lang w:bidi="ar-SA"/>
+        </w:rPr>
+        <w:t>gameAction.CommandData.x</w:t>
+      </w:r>
+      <w:proofErr w:type="spellEnd"/>
+      <w:r>
+        <w:rPr>
+          <w:rFonts w:eastAsiaTheme="minorHAnsi"/>
+          <w:lang w:bidi="ar-SA"/>
+        </w:rPr>
+        <w:t>);</w:t>
+      </w:r>
+    </w:p>
+    <w:p>
+      <w:pPr>
+        <w:pStyle w:val="ppCode"/>
+        <w:rPr>
+          <w:rFonts w:eastAsiaTheme="minorHAnsi"/>
+          <w:lang w:bidi="ar-SA"/>
+        </w:rPr>
+      </w:pPr>
+      <w:r>
+        <w:rPr>
+          <w:rFonts w:eastAsiaTheme="minorHAnsi"/>
+          <w:lang w:bidi="ar-SA"/>
+        </w:rPr>
+        <w:t xml:space="preserve">        </w:t>
+      </w:r>
+      <w:proofErr w:type="spellStart"/>
+      <w:r>
+        <w:rPr>
+          <w:rFonts w:eastAsiaTheme="minorHAnsi"/>
+          <w:lang w:bidi="ar-SA"/>
+        </w:rPr>
+        <w:t>var</w:t>
+      </w:r>
+      <w:proofErr w:type="spellEnd"/>
+      <w:r>
+        <w:rPr>
+          <w:rFonts w:eastAsiaTheme="minorHAnsi"/>
+          <w:lang w:bidi="ar-SA"/>
+        </w:rPr>
+        <w:t xml:space="preserve"> y = </w:t>
+      </w:r>
+      <w:proofErr w:type="spellStart"/>
+      <w:r>
+        <w:rPr>
+          <w:rFonts w:eastAsiaTheme="minorHAnsi"/>
+          <w:lang w:bidi="ar-SA"/>
+        </w:rPr>
+        <w:t>parseInt</w:t>
+      </w:r>
+      <w:proofErr w:type="spellEnd"/>
+      <w:r>
+        <w:rPr>
+          <w:rFonts w:eastAsiaTheme="minorHAnsi"/>
+          <w:lang w:bidi="ar-SA"/>
+        </w:rPr>
+        <w:t>(</w:t>
+      </w:r>
+      <w:proofErr w:type="spellStart"/>
+      <w:r>
+        <w:rPr>
+          <w:rFonts w:eastAsiaTheme="minorHAnsi"/>
+          <w:lang w:bidi="ar-SA"/>
+        </w:rPr>
+        <w:t>gameAction.CommandData.y</w:t>
+      </w:r>
+      <w:proofErr w:type="spellEnd"/>
+      <w:r>
+        <w:rPr>
+          <w:rFonts w:eastAsiaTheme="minorHAnsi"/>
+          <w:lang w:bidi="ar-SA"/>
+        </w:rPr>
+        <w:t>);</w:t>
+      </w:r>
+    </w:p>
+    <w:p>
+      <w:pPr>
+        <w:pStyle w:val="ppCode"/>
+        <w:rPr>
+          <w:rFonts w:eastAsiaTheme="minorHAnsi"/>
+          <w:lang w:bidi="ar-SA"/>
+        </w:rPr>
+      </w:pPr>
+      <w:r>
+        <w:rPr>
+          <w:rFonts w:eastAsiaTheme="minorHAnsi"/>
+          <w:lang w:bidi="ar-SA"/>
+        </w:rPr>
+        <w:t xml:space="preserve">        </w:t>
+      </w:r>
+      <w:proofErr w:type="spellStart"/>
+      <w:r>
+        <w:rPr>
+          <w:rFonts w:eastAsiaTheme="minorHAnsi"/>
+          <w:lang w:bidi="ar-SA"/>
+        </w:rPr>
+        <w:t>var</w:t>
+      </w:r>
+      <w:proofErr w:type="spellEnd"/>
+      <w:r>
+        <w:rPr>
+          <w:rFonts w:eastAsiaTheme="minorHAnsi"/>
+          <w:lang w:bidi="ar-SA"/>
+        </w:rPr>
+        <w:t xml:space="preserve"> color = </w:t>
+      </w:r>
+      <w:proofErr w:type="spellStart"/>
+      <w:r>
+        <w:rPr>
+          <w:rFonts w:eastAsiaTheme="minorHAnsi"/>
+          <w:lang w:bidi="ar-SA"/>
+        </w:rPr>
+        <w:t>gameAction.CommandData.color</w:t>
+      </w:r>
+      <w:proofErr w:type="spellEnd"/>
+      <w:r>
+        <w:rPr>
+          <w:rFonts w:eastAsiaTheme="minorHAnsi"/>
+          <w:lang w:bidi="ar-SA"/>
+        </w:rPr>
+        <w:t>;</w:t>
+      </w:r>
+    </w:p>
+    <w:p>
+      <w:pPr>
+        <w:pStyle w:val="ppCode"/>
+        <w:rPr>
+          <w:rFonts w:eastAsiaTheme="minorHAnsi"/>
+          <w:lang w:bidi="ar-SA"/>
+        </w:rPr>
+      </w:pPr>
+    </w:p>
+    <w:p>
+      <w:pPr>
+        <w:pStyle w:val="ppCode"/>
+        <w:rPr>
+          <w:rFonts w:eastAsiaTheme="minorHAnsi"/>
+          <w:lang w:bidi="ar-SA"/>
+        </w:rPr>
+      </w:pPr>
+      <w:r>
+        <w:rPr>
+          <w:rFonts w:eastAsiaTheme="minorHAnsi"/>
+          <w:lang w:bidi="ar-SA"/>
+        </w:rPr>
+        <w:t xml:space="preserve">        if (!</w:t>
+      </w:r>
+      <w:proofErr w:type="spellStart"/>
+      <w:r>
+        <w:rPr>
+          <w:rFonts w:eastAsiaTheme="minorHAnsi"/>
+          <w:lang w:bidi="ar-SA"/>
+        </w:rPr>
+        <w:t>controller.game.isValid</w:t>
+      </w:r>
+      <w:proofErr w:type="spellEnd"/>
+      <w:r>
+        <w:rPr>
+          <w:rFonts w:eastAsiaTheme="minorHAnsi"/>
+          <w:lang w:bidi="ar-SA"/>
+        </w:rPr>
+        <w:t>(x, y, color))</w:t>
+      </w:r>
+    </w:p>
+    <w:p>
+      <w:pPr>
+        <w:pStyle w:val="ppCode"/>
+        <w:rPr>
+          <w:rFonts w:eastAsiaTheme="minorHAnsi"/>
+          <w:lang w:bidi="ar-SA"/>
+        </w:rPr>
+      </w:pPr>
+      <w:r>
+        <w:rPr>
+          <w:rFonts w:eastAsiaTheme="minorHAnsi"/>
+          <w:lang w:bidi="ar-SA"/>
+        </w:rPr>
+        <w:t xml:space="preserve">            return;</w:t>
+      </w:r>
+    </w:p>
+    <w:p>
+      <w:pPr>
+        <w:pStyle w:val="ppCode"/>
+        <w:rPr>
+          <w:rFonts w:eastAsiaTheme="minorHAnsi"/>
+          <w:lang w:bidi="ar-SA"/>
+        </w:rPr>
+      </w:pPr>
+    </w:p>
+    <w:p>
+      <w:pPr>
+        <w:pStyle w:val="ppCode"/>
+        <w:rPr>
+          <w:rFonts w:eastAsiaTheme="minorHAnsi"/>
+          <w:lang w:bidi="ar-SA"/>
+        </w:rPr>
+      </w:pPr>
+      <w:r>
+        <w:rPr>
+          <w:rFonts w:eastAsiaTheme="minorHAnsi"/>
+          <w:lang w:bidi="ar-SA"/>
+        </w:rPr>
+        <w:t xml:space="preserve">        </w:t>
+      </w:r>
+      <w:proofErr w:type="spellStart"/>
+      <w:r>
+        <w:rPr>
+          <w:rFonts w:eastAsiaTheme="minorHAnsi"/>
+          <w:lang w:bidi="ar-SA"/>
+        </w:rPr>
+        <w:t>controller.game.move</w:t>
+      </w:r>
+      <w:proofErr w:type="spellEnd"/>
+      <w:r>
+        <w:rPr>
+          <w:rFonts w:eastAsiaTheme="minorHAnsi"/>
+          <w:lang w:bidi="ar-SA"/>
+        </w:rPr>
+        <w:t>(x, y, color);</w:t>
+      </w:r>
+    </w:p>
+    <w:p>
+      <w:pPr>
+        <w:pStyle w:val="ppCode"/>
+        <w:rPr>
+          <w:rFonts w:eastAsiaTheme="minorHAnsi"/>
+          <w:lang w:bidi="ar-SA"/>
+        </w:rPr>
+      </w:pPr>
+      <w:r>
+        <w:rPr>
+          <w:rFonts w:eastAsiaTheme="minorHAnsi"/>
+          <w:lang w:bidi="ar-SA"/>
+        </w:rPr>
+        <w:t xml:space="preserve">        </w:t>
+      </w:r>
+      <w:proofErr w:type="spellStart"/>
+      <w:r>
+        <w:rPr>
+          <w:rFonts w:eastAsiaTheme="minorHAnsi"/>
+          <w:lang w:bidi="ar-SA"/>
+        </w:rPr>
+        <w:t>controller.board.drawMove</w:t>
+      </w:r>
+      <w:proofErr w:type="spellEnd"/>
+      <w:r>
+        <w:rPr>
+          <w:rFonts w:eastAsiaTheme="minorHAnsi"/>
+          <w:lang w:bidi="ar-SA"/>
+        </w:rPr>
+        <w:t>(x, y, color);</w:t>
+      </w:r>
+    </w:p>
+    <w:p>
+      <w:pPr>
+        <w:pStyle w:val="ppCode"/>
+        <w:rPr>
+          <w:rFonts w:eastAsiaTheme="minorHAnsi"/>
+          <w:lang w:bidi="ar-SA"/>
+        </w:rPr>
+      </w:pPr>
+    </w:p>
+    <w:p>
+      <w:pPr>
+        <w:pStyle w:val="ppCode"/>
+        <w:rPr>
+          <w:rFonts w:eastAsiaTheme="minorHAnsi"/>
+          <w:lang w:bidi="ar-SA"/>
+        </w:rPr>
+      </w:pPr>
+      <w:r>
+        <w:rPr>
+          <w:rFonts w:eastAsiaTheme="minorHAnsi"/>
+          <w:lang w:bidi="ar-SA"/>
+        </w:rPr>
+        <w:t xml:space="preserve">        </w:t>
+      </w:r>
+      <w:proofErr w:type="spellStart"/>
+      <w:r>
+        <w:rPr>
+          <w:rFonts w:eastAsiaTheme="minorHAnsi"/>
+          <w:lang w:bidi="ar-SA"/>
+        </w:rPr>
+        <w:t>controller.updateGameStatus</w:t>
+      </w:r>
+      <w:proofErr w:type="spellEnd"/>
+      <w:r>
+        <w:rPr>
+          <w:rFonts w:eastAsiaTheme="minorHAnsi"/>
+          <w:lang w:bidi="ar-SA"/>
+        </w:rPr>
+        <w:t>();</w:t>
+      </w:r>
+    </w:p>
+    <w:p>
+      <w:pPr>
+        <w:pStyle w:val="ppCode"/>
+        <w:rPr>
+          <w:rFonts w:eastAsiaTheme="minorHAnsi"/>
+          <w:lang w:bidi="ar-SA"/>
+        </w:rPr>
+      </w:pPr>
+      <w:r>
+        <w:rPr>
+          <w:rFonts w:eastAsiaTheme="minorHAnsi"/>
+          <w:lang w:bidi="ar-SA"/>
+        </w:rPr>
+        <w:t xml:space="preserve">    }</w:t>
+      </w:r>
+    </w:p>
+    <w:p>
+      <w:pPr>
         <w:pStyle w:val="Heading1"/>
       </w:pPr>
       <w:r>
@@ -5099,6 +6290,159 @@
           <w:lang w:bidi="ar-SA"/>
         </w:rPr>
       </w:pPr>
+    </w:p>
+    <w:p>
+      <w:pPr>
+        <w:pStyle w:val="ppBodyText"/>
+        <w:rPr>
+          <w:rFonts w:ascii="Consolas" w:eastAsiaTheme="minorHAnsi" w:hAnsi="Consolas" w:cs="Consolas"/>
+          <w:sz w:val="19"/>
+          <w:szCs w:val="19"/>
+          <w:lang w:bidi="ar-SA"/>
+        </w:rPr>
+      </w:pPr>
+    </w:p>
+    <w:p>
+      <w:pPr>
+        <w:pStyle w:val="ppBodyText"/>
+        <w:rPr>
+          <w:rFonts w:ascii="Consolas" w:eastAsiaTheme="minorHAnsi" w:hAnsi="Consolas" w:cs="Consolas"/>
+          <w:sz w:val="19"/>
+          <w:szCs w:val="19"/>
+          <w:lang w:bidi="ar-SA"/>
+        </w:rPr>
+      </w:pPr>
+      <w:r>
+        <w:t>(Code Snippet</w:t>
+      </w:r>
+      <w:r>
+        <w:t xml:space="preserve"> –</w:t>
+      </w:r>
+      <w:r>
+        <w:t xml:space="preserve"> </w:t>
+      </w:r>
+      <w:r>
+        <w:rPr>
+          <w:i/>
+        </w:rPr>
+        <w:t xml:space="preserve">socket </w:t>
+      </w:r>
+      <w:r>
+        <w:rPr>
+          <w:i/>
+        </w:rPr>
+        <w:t>send</w:t>
+      </w:r>
+      <w:bookmarkStart w:id="0" w:name="_GoBack"/>
+      <w:bookmarkEnd w:id="0"/>
+      <w:r>
+        <w:t>)</w:t>
+      </w:r>
+    </w:p>
+    <w:p>
+      <w:pPr>
+        <w:pStyle w:val="ppCodeLanguage"/>
+        <w:rPr>
+          <w:rFonts w:eastAsiaTheme="minorHAnsi"/>
+          <w:lang w:bidi="ar-SA"/>
+        </w:rPr>
+      </w:pPr>
+      <w:proofErr w:type="spellStart"/>
+      <w:r>
+        <w:rPr>
+          <w:rFonts w:eastAsiaTheme="minorHAnsi"/>
+          <w:lang w:bidi="ar-SA"/>
+        </w:rPr>
+        <w:t>JScript</w:t>
+      </w:r>
+      <w:proofErr w:type="spellEnd"/>
+    </w:p>
+    <w:p>
+      <w:pPr>
+        <w:pStyle w:val="ppCode"/>
+        <w:rPr>
+          <w:rFonts w:eastAsiaTheme="minorHAnsi"/>
+          <w:lang w:bidi="ar-SA"/>
+        </w:rPr>
+      </w:pPr>
+      <w:r>
+        <w:rPr>
+          <w:rFonts w:eastAsiaTheme="minorHAnsi"/>
+          <w:lang w:bidi="ar-SA"/>
+        </w:rPr>
+        <w:t xml:space="preserve">    </w:t>
+      </w:r>
+      <w:proofErr w:type="spellStart"/>
+      <w:r>
+        <w:rPr>
+          <w:rFonts w:eastAsiaTheme="minorHAnsi"/>
+          <w:lang w:bidi="ar-SA"/>
+        </w:rPr>
+        <w:t>var</w:t>
+      </w:r>
+      <w:proofErr w:type="spellEnd"/>
+      <w:r>
+        <w:rPr>
+          <w:rFonts w:eastAsiaTheme="minorHAnsi"/>
+          <w:lang w:bidi="ar-SA"/>
+        </w:rPr>
+        <w:t xml:space="preserve"> action = { Type: 1, </w:t>
+      </w:r>
+      <w:proofErr w:type="spellStart"/>
+      <w:r>
+        <w:rPr>
+          <w:rFonts w:eastAsiaTheme="minorHAnsi"/>
+          <w:lang w:bidi="ar-SA"/>
+        </w:rPr>
+        <w:t>CommandData</w:t>
+      </w:r>
+      <w:proofErr w:type="spellEnd"/>
+      <w:r>
+        <w:rPr>
+          <w:rFonts w:eastAsiaTheme="minorHAnsi"/>
+          <w:lang w:bidi="ar-SA"/>
+        </w:rPr>
+        <w:t>: { x: x, y: y, color: color }};</w:t>
+      </w:r>
+    </w:p>
+    <w:p>
+      <w:pPr>
+        <w:pStyle w:val="ppCode"/>
+        <w:rPr>
+          <w:rFonts w:eastAsiaTheme="minorHAnsi"/>
+          <w:lang w:bidi="ar-SA"/>
+        </w:rPr>
+      </w:pPr>
+      <w:r>
+        <w:rPr>
+          <w:rFonts w:eastAsiaTheme="minorHAnsi"/>
+          <w:lang w:bidi="ar-SA"/>
+        </w:rPr>
+        <w:t xml:space="preserve">    </w:t>
+      </w:r>
+      <w:proofErr w:type="spellStart"/>
+      <w:r>
+        <w:rPr>
+          <w:rFonts w:eastAsiaTheme="minorHAnsi"/>
+          <w:lang w:bidi="ar-SA"/>
+        </w:rPr>
+        <w:t>this.</w:t>
+      </w:r>
+      <w:r>
+        <w:rPr>
+          <w:rFonts w:eastAsiaTheme="minorHAnsi"/>
+          <w:lang w:bidi="ar-SA"/>
+        </w:rPr>
+        <w:t>socket.emit</w:t>
+      </w:r>
+      <w:proofErr w:type="spellEnd"/>
+      <w:r>
+        <w:rPr>
+          <w:rFonts w:eastAsiaTheme="minorHAnsi"/>
+          <w:lang w:bidi="ar-SA"/>
+        </w:rPr>
+        <w:t>('command', action);</w:t>
+      </w:r>
     </w:p>
     <w:p>
       <w:pPr>
@@ -10874,7 +12218,7 @@
 </file>
 
 <file path=customXml/itemProps1.xml><?xml version="1.0" encoding="utf-8"?>
-<ds:datastoreItem xmlns:ds="http://schemas.openxmlformats.org/officeDocument/2006/customXml" ds:itemID="{B8BB578D-FFD1-4248-943C-F481587E1B20}">
+<ds:datastoreItem xmlns:ds="http://schemas.openxmlformats.org/officeDocument/2006/customXml" ds:itemID="{75DF7140-A9FA-47B8-A156-0FC1C777FEC9}">
   <ds:schemaRefs>
     <ds:schemaRef ds:uri="http://www.w3.org/2001/XMLSchema"/>
   </ds:schemaRefs>

</xml_diff>